<commit_message>
Final draft of the manuscript and cover letter
</commit_message>
<xml_diff>
--- a/kleinhesselink_cushman_moss_tkr-1.docx
+++ b/kleinhesselink_cushman_moss_tkr-1.docx
@@ -12,6 +12,7 @@
           <w:color w:val="000000" w:themeColor="text1"/>
         </w:rPr>
       </w:pPr>
+      <w:bookmarkStart w:id="0" w:name="_GoBack"/>
       <w:r>
         <w:rPr>
           <w:color w:val="000000" w:themeColor="text1"/>
@@ -205,8 +206,8 @@
         </w:rPr>
         <w:t>2</w:t>
       </w:r>
-      <w:bookmarkStart w:id="0" w:name="move460853090"/>
-      <w:bookmarkEnd w:id="0"/>
+      <w:bookmarkStart w:id="1" w:name="move460853090"/>
+      <w:bookmarkEnd w:id="1"/>
     </w:p>
     <w:p>
       <w:pPr>
@@ -520,23 +521,22 @@
         </w:rPr>
         <w:t xml:space="preserve">native biodiversity plays in controlling exotic species invasion is a critical goal in ecology. </w:t>
       </w:r>
-      <w:bookmarkStart w:id="1" w:name="__UnoMark__967_1065309592"/>
-      <w:bookmarkStart w:id="2" w:name="__UnoMark__690_1065309592"/>
-      <w:bookmarkStart w:id="3" w:name="__UnoMark__775_1065309592"/>
-      <w:bookmarkStart w:id="4" w:name="__UnoMark__903_1248546854"/>
-      <w:bookmarkStart w:id="5" w:name="__UnoMark__824_1065309592"/>
-      <w:bookmarkStart w:id="6" w:name="__UnoMark__940_1248546854"/>
-      <w:bookmarkStart w:id="7" w:name="__UnoMark__982_1248546854"/>
-      <w:bookmarkStart w:id="8" w:name="__UnoMark__910_1065309592"/>
-      <w:bookmarkStart w:id="9" w:name="__UnoMark__965_16483194"/>
-      <w:bookmarkStart w:id="10" w:name="__UnoMark__648_1065309592"/>
-      <w:bookmarkStart w:id="11" w:name="__UnoMark__795_1226937769"/>
-      <w:bookmarkStart w:id="12" w:name="__UnoMark__619_1065309592"/>
-      <w:bookmarkStart w:id="13" w:name="__UnoMark__882_1248546854"/>
-      <w:bookmarkStart w:id="14" w:name="__UnoMark__817_16483194"/>
-      <w:bookmarkStart w:id="15" w:name="__UnoMark__724_1065309592"/>
-      <w:bookmarkStart w:id="16" w:name="__UnoMark__960_1248546854"/>
-      <w:bookmarkEnd w:id="1"/>
+      <w:bookmarkStart w:id="2" w:name="__UnoMark__967_1065309592"/>
+      <w:bookmarkStart w:id="3" w:name="__UnoMark__690_1065309592"/>
+      <w:bookmarkStart w:id="4" w:name="__UnoMark__775_1065309592"/>
+      <w:bookmarkStart w:id="5" w:name="__UnoMark__903_1248546854"/>
+      <w:bookmarkStart w:id="6" w:name="__UnoMark__824_1065309592"/>
+      <w:bookmarkStart w:id="7" w:name="__UnoMark__940_1248546854"/>
+      <w:bookmarkStart w:id="8" w:name="__UnoMark__982_1248546854"/>
+      <w:bookmarkStart w:id="9" w:name="__UnoMark__910_1065309592"/>
+      <w:bookmarkStart w:id="10" w:name="__UnoMark__965_16483194"/>
+      <w:bookmarkStart w:id="11" w:name="__UnoMark__648_1065309592"/>
+      <w:bookmarkStart w:id="12" w:name="__UnoMark__795_1226937769"/>
+      <w:bookmarkStart w:id="13" w:name="__UnoMark__619_1065309592"/>
+      <w:bookmarkStart w:id="14" w:name="__UnoMark__882_1248546854"/>
+      <w:bookmarkStart w:id="15" w:name="__UnoMark__817_16483194"/>
+      <w:bookmarkStart w:id="16" w:name="__UnoMark__724_1065309592"/>
+      <w:bookmarkStart w:id="17" w:name="__UnoMark__960_1248546854"/>
       <w:bookmarkEnd w:id="2"/>
       <w:bookmarkEnd w:id="3"/>
       <w:bookmarkEnd w:id="4"/>
@@ -552,6 +552,7 @@
       <w:bookmarkEnd w:id="14"/>
       <w:bookmarkEnd w:id="15"/>
       <w:bookmarkEnd w:id="16"/>
+      <w:bookmarkEnd w:id="17"/>
       <w:r>
         <w:rPr>
           <w:rFonts w:cs="Times New Roman"/>
@@ -1243,16 +1244,7 @@
           <w:rFonts w:cs="Times New Roman"/>
           <w:color w:val="000000" w:themeColor="text1"/>
         </w:rPr>
-        <w:t>at</w:t>
-      </w:r>
-      <w:bookmarkStart w:id="17" w:name="_GoBack"/>
-      <w:bookmarkEnd w:id="17"/>
-      <w:r>
-        <w:rPr>
-          <w:rFonts w:cs="Times New Roman"/>
-          <w:color w:val="000000" w:themeColor="text1"/>
-        </w:rPr>
-        <w:t xml:space="preserve"> low stress but </w:t>
+        <w:t xml:space="preserve">at low stress but </w:t>
       </w:r>
       <w:r>
         <w:rPr>
@@ -2848,27 +2840,7 @@
         <w:rPr>
           <w:color w:val="000000" w:themeColor="text1"/>
         </w:rPr>
-        <w:t xml:space="preserve">Studying interactions between native bryophytes and exotic vascular plants would provide </w:t>
-      </w:r>
-      <w:commentRangeStart w:id="39"/>
-      <w:r>
-        <w:rPr>
-          <w:color w:val="000000" w:themeColor="text1"/>
-        </w:rPr>
-        <w:t xml:space="preserve">a novel test </w:t>
-      </w:r>
-      <w:commentRangeEnd w:id="39"/>
-      <w:r>
-        <w:rPr>
-          <w:rStyle w:val="CommentReference"/>
-        </w:rPr>
-        <w:commentReference w:id="39"/>
-      </w:r>
-      <w:r>
-        <w:rPr>
-          <w:color w:val="000000" w:themeColor="text1"/>
-        </w:rPr>
-        <w:t xml:space="preserve">of the SGH and could help expand </w:t>
+        <w:t xml:space="preserve">Studying interactions between native bryophytes and exotic vascular plants would provide a novel test of the SGH and could help expand </w:t>
       </w:r>
       <w:r>
         <w:rPr>
@@ -4497,8 +4469,6 @@
         </w:rPr>
         <w:t xml:space="preserve"> </w:t>
       </w:r>
-      <w:commentRangeStart w:id="40"/>
-      <w:commentRangeStart w:id="41"/>
       <w:r>
         <w:rPr>
           <w:rFonts w:ascii="Times New Roman" w:hAnsi="Times New Roman"/>
@@ -4525,52 +4495,7 @@
           <w:rFonts w:ascii="Times New Roman" w:hAnsi="Times New Roman"/>
           <w:color w:val="000000" w:themeColor="text1"/>
         </w:rPr>
-        <w:t xml:space="preserve">points falling outside of </w:t>
-      </w:r>
-      <w:commentRangeStart w:id="42"/>
-      <w:r>
-        <w:rPr>
-          <w:rFonts w:ascii="Times New Roman" w:hAnsi="Times New Roman"/>
-          <w:color w:val="000000" w:themeColor="text1"/>
-        </w:rPr>
-        <w:t>shrubs</w:t>
-      </w:r>
-      <w:commentRangeEnd w:id="42"/>
-      <w:r>
-        <w:rPr>
-          <w:rStyle w:val="CommentReference"/>
-          <w:rFonts w:ascii="Times New Roman" w:eastAsiaTheme="minorEastAsia" w:hAnsi="Times New Roman" w:cstheme="minorBidi"/>
-          <w:color w:val="auto"/>
-          <w:lang w:eastAsia="en-US"/>
-        </w:rPr>
-        <w:commentReference w:id="42"/>
-      </w:r>
-      <w:r>
-        <w:rPr>
-          <w:rFonts w:ascii="Times New Roman" w:hAnsi="Times New Roman"/>
-          <w:color w:val="000000" w:themeColor="text1"/>
-        </w:rPr>
-        <w:t xml:space="preserve">. </w:t>
-      </w:r>
-      <w:commentRangeEnd w:id="40"/>
-      <w:r>
-        <w:rPr>
-          <w:rStyle w:val="CommentReference"/>
-          <w:rFonts w:ascii="Times New Roman" w:eastAsiaTheme="minorEastAsia" w:hAnsi="Times New Roman" w:cstheme="minorBidi"/>
-          <w:color w:val="auto"/>
-          <w:lang w:eastAsia="en-US"/>
-        </w:rPr>
-        <w:commentReference w:id="40"/>
-      </w:r>
-      <w:commentRangeEnd w:id="41"/>
-      <w:r>
-        <w:rPr>
-          <w:rStyle w:val="CommentReference"/>
-          <w:rFonts w:ascii="Times New Roman" w:eastAsiaTheme="minorEastAsia" w:hAnsi="Times New Roman" w:cstheme="minorBidi"/>
-          <w:color w:val="auto"/>
-          <w:lang w:eastAsia="en-US"/>
-        </w:rPr>
-        <w:commentReference w:id="41"/>
+        <w:t xml:space="preserve">points falling outside of shrubs. </w:t>
       </w:r>
     </w:p>
     <w:p>
@@ -5527,15 +5452,8 @@
         </w:rPr>
         <w:t xml:space="preserve">and weighed to the nearest milligram. </w:t>
       </w:r>
-      <w:r>
-        <w:rPr>
-          <w:rStyle w:val="CommentReference"/>
-          <w:rFonts w:ascii="Times New Roman" w:eastAsiaTheme="minorEastAsia" w:hAnsi="Times New Roman" w:cstheme="minorBidi"/>
-          <w:color w:val="auto"/>
-          <w:lang w:eastAsia="en-US"/>
-        </w:rPr>
-        <w:commentReference w:id="43"/>
-      </w:r>
+      <w:commentRangeStart w:id="39"/>
+      <w:commentRangeEnd w:id="39"/>
     </w:p>
     <w:p>
       <w:pPr>
@@ -6299,16 +6217,7 @@
           <w:rFonts w:ascii="Times New Roman" w:hAnsi="Times New Roman"/>
           <w:color w:val="000000" w:themeColor="text1"/>
         </w:rPr>
-        <w:t xml:space="preserve">. </w:t>
-      </w:r>
-      <w:commentRangeStart w:id="44"/>
-      <w:commentRangeStart w:id="45"/>
-      <w:r>
-        <w:rPr>
-          <w:rFonts w:ascii="Times New Roman" w:hAnsi="Times New Roman"/>
-          <w:color w:val="000000" w:themeColor="text1"/>
-        </w:rPr>
-        <w:t>We fit the</w:t>
+        <w:t>. We fit the</w:t>
       </w:r>
       <w:r>
         <w:rPr>
@@ -6323,26 +6232,6 @@
           <w:color w:val="000000" w:themeColor="text1"/>
         </w:rPr>
         <w:t xml:space="preserve">data without the random block effects because models fit with the random effect failed to converge. </w:t>
-      </w:r>
-      <w:commentRangeEnd w:id="44"/>
-      <w:r>
-        <w:rPr>
-          <w:rStyle w:val="CommentReference"/>
-          <w:rFonts w:ascii="Times New Roman" w:eastAsiaTheme="minorEastAsia" w:hAnsi="Times New Roman" w:cstheme="minorBidi"/>
-          <w:color w:val="auto"/>
-          <w:lang w:eastAsia="en-US"/>
-        </w:rPr>
-        <w:commentReference w:id="44"/>
-      </w:r>
-      <w:commentRangeEnd w:id="45"/>
-      <w:r>
-        <w:rPr>
-          <w:rStyle w:val="CommentReference"/>
-          <w:rFonts w:ascii="Times New Roman" w:eastAsiaTheme="minorEastAsia" w:hAnsi="Times New Roman" w:cstheme="minorBidi"/>
-          <w:color w:val="auto"/>
-          <w:lang w:eastAsia="en-US"/>
-        </w:rPr>
-        <w:commentReference w:id="45"/>
       </w:r>
     </w:p>
     <w:p>
@@ -8673,7 +8562,7 @@
         </w:rPr>
         <w:t>(</w:t>
       </w:r>
-      <w:bookmarkStart w:id="46" w:name="__DdeLink__1273_1424566511"/>
+      <w:bookmarkStart w:id="40" w:name="__DdeLink__1273_1424566511"/>
       <w:r>
         <w:rPr>
           <w:i/>
@@ -8705,7 +8594,7 @@
         </w:rPr>
         <w:t>= 1.18, df = 2, p = 0.55</w:t>
       </w:r>
-      <w:bookmarkEnd w:id="46"/>
+      <w:bookmarkEnd w:id="40"/>
       <w:r>
         <w:rPr>
           <w:color w:val="000000" w:themeColor="text1"/>
@@ -8826,31 +8715,11 @@
           <w:color w:val="000000" w:themeColor="text1"/>
         </w:rPr>
       </w:pPr>
-      <w:commentRangeStart w:id="47"/>
-      <w:commentRangeStart w:id="48"/>
       <w:r>
         <w:rPr>
           <w:color w:val="000000" w:themeColor="text1"/>
         </w:rPr>
         <w:t>Discussion</w:t>
-      </w:r>
-      <w:commentRangeEnd w:id="47"/>
-      <w:r>
-        <w:rPr>
-          <w:rStyle w:val="CommentReference"/>
-          <w:rFonts w:eastAsiaTheme="minorEastAsia" w:cstheme="minorBidi"/>
-          <w:b w:val="0"/>
-        </w:rPr>
-        <w:commentReference w:id="47"/>
-      </w:r>
-      <w:commentRangeEnd w:id="48"/>
-      <w:r>
-        <w:rPr>
-          <w:rStyle w:val="CommentReference"/>
-          <w:rFonts w:eastAsiaTheme="minorEastAsia" w:cstheme="minorBidi"/>
-          <w:b w:val="0"/>
-        </w:rPr>
-        <w:commentReference w:id="48"/>
       </w:r>
     </w:p>
     <w:p>
@@ -8999,16 +8868,7 @@
           <w:rFonts w:cs="Times New Roman"/>
           <w:color w:val="000000" w:themeColor="text1"/>
         </w:rPr>
-        <w:t xml:space="preserve">was significantly greater in moss patches than in bare sand but this positive association </w:t>
-      </w:r>
-      <w:commentRangeStart w:id="49"/>
-      <w:commentRangeStart w:id="50"/>
-      <w:r>
-        <w:rPr>
-          <w:rFonts w:cs="Times New Roman"/>
-          <w:color w:val="000000" w:themeColor="text1"/>
-        </w:rPr>
-        <w:t>did not</w:t>
+        <w:t>was significantly greater in moss patches than in bare sand but this positive association did not</w:t>
       </w:r>
       <w:r>
         <w:rPr>
@@ -9078,28 +8938,7 @@
           <w:rFonts w:cs="Times New Roman"/>
           <w:color w:val="000000" w:themeColor="text1"/>
         </w:rPr>
-        <w:t xml:space="preserve">2). </w:t>
-      </w:r>
-      <w:commentRangeEnd w:id="49"/>
-      <w:r>
-        <w:rPr>
-          <w:rStyle w:val="CommentReference"/>
-        </w:rPr>
-        <w:commentReference w:id="49"/>
-      </w:r>
-      <w:commentRangeEnd w:id="50"/>
-      <w:r>
-        <w:rPr>
-          <w:rStyle w:val="CommentReference"/>
-        </w:rPr>
-        <w:commentReference w:id="50"/>
-      </w:r>
-      <w:r>
-        <w:rPr>
-          <w:rFonts w:cs="Times New Roman"/>
-          <w:color w:val="000000" w:themeColor="text1"/>
-        </w:rPr>
-        <w:t>This result held for both native and exotic species alike</w:t>
+        <w:t>2). This result held for both native and exotic species alike</w:t>
       </w:r>
       <w:r>
         <w:rPr>
@@ -10505,19 +10344,17 @@
         </w:rPr>
         <w:t xml:space="preserve"> moss </w:t>
       </w:r>
-      <w:commentRangeStart w:id="51"/>
-      <w:r>
-        <w:rPr>
-          <w:color w:val="000000" w:themeColor="text1"/>
-        </w:rPr>
-        <w:t xml:space="preserve">colonies </w:t>
-      </w:r>
-      <w:commentRangeEnd w:id="51"/>
-      <w:r>
-        <w:rPr>
-          <w:rStyle w:val="CommentReference"/>
-        </w:rPr>
-        <w:commentReference w:id="51"/>
+      <w:r>
+        <w:rPr>
+          <w:color w:val="000000" w:themeColor="text1"/>
+        </w:rPr>
+        <w:t>patches</w:t>
+      </w:r>
+      <w:r>
+        <w:rPr>
+          <w:color w:val="000000" w:themeColor="text1"/>
+        </w:rPr>
+        <w:t xml:space="preserve"> </w:t>
       </w:r>
       <w:r>
         <w:rPr>
@@ -10554,20 +10391,6 @@
           <w:color w:val="000000" w:themeColor="text1"/>
         </w:rPr>
         <w:t xml:space="preserve">enser moss </w:t>
-      </w:r>
-      <w:commentRangeStart w:id="52"/>
-      <w:r>
-        <w:rPr>
-          <w:color w:val="000000" w:themeColor="text1"/>
-        </w:rPr>
-        <w:t xml:space="preserve">colonies </w:t>
-      </w:r>
-      <w:commentRangeEnd w:id="52"/>
-      <w:r>
-        <w:rPr>
-          <w:rStyle w:val="CommentReference"/>
-        </w:rPr>
-        <w:commentReference w:id="52"/>
       </w:r>
       <w:r>
         <w:rPr>
@@ -10737,15 +10560,7 @@
           <w:rFonts w:cs="Times New Roman"/>
           <w:color w:val="000000" w:themeColor="text1"/>
         </w:rPr>
-        <w:t xml:space="preserve">e). </w:t>
-      </w:r>
-      <w:commentRangeStart w:id="53"/>
-      <w:r>
-        <w:rPr>
-          <w:rFonts w:cs="Times New Roman"/>
-          <w:color w:val="000000" w:themeColor="text1"/>
-        </w:rPr>
-        <w:t>Th</w:t>
+        <w:t>e). Th</w:t>
       </w:r>
       <w:r>
         <w:rPr>
@@ -10759,7 +10574,29 @@
           <w:rFonts w:cs="Times New Roman"/>
           <w:color w:val="000000" w:themeColor="text1"/>
         </w:rPr>
-        <w:t xml:space="preserve"> </w:t>
+        <w:t xml:space="preserve"> difference</w:t>
+      </w:r>
+      <w:r>
+        <w:rPr>
+          <w:rFonts w:cs="Times New Roman"/>
+          <w:color w:val="000000" w:themeColor="text1"/>
+        </w:rPr>
+        <w:t xml:space="preserve"> between </w:t>
+      </w:r>
+      <w:r>
+        <w:rPr>
+          <w:rFonts w:cs="Times New Roman"/>
+          <w:i/>
+          <w:color w:val="000000" w:themeColor="text1"/>
+        </w:rPr>
+        <w:t>Bromus</w:t>
+      </w:r>
+      <w:r>
+        <w:rPr>
+          <w:rFonts w:cs="Times New Roman"/>
+          <w:color w:val="000000" w:themeColor="text1"/>
+        </w:rPr>
+        <w:t xml:space="preserve"> performance in moss covered and moss removed patches at low </w:t>
       </w:r>
       <w:r>
         <w:rPr>
@@ -10767,36 +10604,7 @@
           <w:color w:val="000000" w:themeColor="text1"/>
         </w:rPr>
         <w:lastRenderedPageBreak/>
-        <w:t>difference</w:t>
-      </w:r>
-      <w:r>
-        <w:rPr>
-          <w:rFonts w:cs="Times New Roman"/>
-          <w:color w:val="000000" w:themeColor="text1"/>
-        </w:rPr>
-        <w:t xml:space="preserve"> between </w:t>
-      </w:r>
-      <w:r>
-        <w:rPr>
-          <w:rFonts w:cs="Times New Roman"/>
-          <w:i/>
-          <w:color w:val="000000" w:themeColor="text1"/>
-        </w:rPr>
-        <w:t>Bromus</w:t>
-      </w:r>
-      <w:r>
-        <w:rPr>
-          <w:rFonts w:cs="Times New Roman"/>
-          <w:color w:val="000000" w:themeColor="text1"/>
-        </w:rPr>
-        <w:t xml:space="preserve"> performance in moss covered and moss removed patches at low stress is notable because it is among the strongest effects in the experiment. </w:t>
-      </w:r>
-      <w:commentRangeEnd w:id="53"/>
-      <w:r>
-        <w:rPr>
-          <w:rStyle w:val="CommentReference"/>
-        </w:rPr>
-        <w:commentReference w:id="53"/>
+        <w:t xml:space="preserve">stress is notable because it is among the strongest effects in the experiment. </w:t>
       </w:r>
       <w:r>
         <w:rPr>
@@ -10946,16 +10754,7 @@
           <w:bCs/>
           <w:color w:val="000000" w:themeColor="text1"/>
         </w:rPr>
-        <w:t xml:space="preserve">We expected that the exotic annual grasses in this system would have their performance limited at the more stressful end of the gradient. </w:t>
-      </w:r>
-      <w:commentRangeStart w:id="54"/>
-      <w:r>
-        <w:rPr>
-          <w:rFonts w:cs="Times New Roman"/>
-          <w:bCs/>
-          <w:color w:val="000000" w:themeColor="text1"/>
-        </w:rPr>
-        <w:t xml:space="preserve">Instead, we found that </w:t>
+        <w:t xml:space="preserve">We expected that the exotic annual grasses in this system would have their performance limited at the more stressful end of the gradient. Instead, we found that </w:t>
       </w:r>
       <w:r>
         <w:rPr>
@@ -11045,14 +10844,7 @@
           <w:bCs/>
           <w:color w:val="000000" w:themeColor="text1"/>
         </w:rPr>
-        <w:t xml:space="preserve">3). </w:t>
-      </w:r>
-      <w:commentRangeEnd w:id="54"/>
-      <w:r>
-        <w:rPr>
-          <w:rStyle w:val="CommentReference"/>
-        </w:rPr>
-        <w:commentReference w:id="54"/>
+        <w:t>3). This suggests that</w:t>
       </w:r>
       <w:r>
         <w:rPr>
@@ -11060,7 +10852,7 @@
           <w:bCs/>
           <w:color w:val="000000" w:themeColor="text1"/>
         </w:rPr>
-        <w:t>This suggests that</w:t>
+        <w:t xml:space="preserve"> </w:t>
       </w:r>
       <w:r>
         <w:rPr>
@@ -11068,7 +10860,7 @@
           <w:bCs/>
           <w:color w:val="000000" w:themeColor="text1"/>
         </w:rPr>
-        <w:t xml:space="preserve"> </w:t>
+        <w:t>the high stress portion of this gradient may not actually be stressful for these annual exotic grasses</w:t>
       </w:r>
       <w:r>
         <w:rPr>
@@ -11076,7 +10868,7 @@
           <w:bCs/>
           <w:color w:val="000000" w:themeColor="text1"/>
         </w:rPr>
-        <w:t>the high stress portion of this gradient may not actually be stressful for these annual exotic grasses</w:t>
+        <w:t xml:space="preserve"> despite its effects on other plants</w:t>
       </w:r>
       <w:r>
         <w:rPr>
@@ -11084,7 +10876,7 @@
           <w:bCs/>
           <w:color w:val="000000" w:themeColor="text1"/>
         </w:rPr>
-        <w:t xml:space="preserve"> despite its effects on other plants</w:t>
+        <w:t xml:space="preserve"> </w:t>
       </w:r>
       <w:r>
         <w:rPr>
@@ -11092,33 +10884,33 @@
           <w:bCs/>
           <w:color w:val="000000" w:themeColor="text1"/>
         </w:rPr>
-        <w:t xml:space="preserve"> </w:t>
-      </w:r>
+        <w:t>(</w:t>
+      </w:r>
+      <w:proofErr w:type="spellStart"/>
       <w:r>
         <w:rPr>
           <w:rFonts w:cs="Times New Roman"/>
           <w:bCs/>
           <w:color w:val="000000" w:themeColor="text1"/>
         </w:rPr>
-        <w:t>(</w:t>
-      </w:r>
-      <w:proofErr w:type="spellStart"/>
+        <w:t>Lortie</w:t>
+      </w:r>
+      <w:proofErr w:type="spellEnd"/>
       <w:r>
         <w:rPr>
           <w:rFonts w:cs="Times New Roman"/>
           <w:bCs/>
           <w:color w:val="000000" w:themeColor="text1"/>
         </w:rPr>
-        <w:t>Lortie</w:t>
-      </w:r>
-      <w:proofErr w:type="spellEnd"/>
+        <w:t xml:space="preserve"> and Cushman 2007 and Kleinhesselink et al. 2014). We note also that plant density tends to increase towards the stressful end of the gradient as well (</w:t>
+      </w:r>
       <w:r>
         <w:rPr>
           <w:rFonts w:cs="Times New Roman"/>
           <w:bCs/>
           <w:color w:val="000000" w:themeColor="text1"/>
         </w:rPr>
-        <w:t xml:space="preserve"> and Cushman 2007 and Kleinhesselink et al. 2014). We note also that plant density tends to increase towards the stressful end of the gradient as well (</w:t>
+        <w:t xml:space="preserve">Fig. </w:t>
       </w:r>
       <w:r>
         <w:rPr>
@@ -11126,24 +10918,7 @@
           <w:bCs/>
           <w:color w:val="000000" w:themeColor="text1"/>
         </w:rPr>
-        <w:t xml:space="preserve">Fig. </w:t>
-      </w:r>
-      <w:r>
-        <w:rPr>
-          <w:rFonts w:cs="Times New Roman"/>
-          <w:bCs/>
-          <w:color w:val="000000" w:themeColor="text1"/>
-        </w:rPr>
-        <w:t>2), but this increase in density actually reflects a decrease in plant size and height (Kleinhesselink et al. 2014</w:t>
-      </w:r>
-      <w:commentRangeStart w:id="55"/>
-      <w:r>
-        <w:rPr>
-          <w:rFonts w:cs="Times New Roman"/>
-          <w:bCs/>
-          <w:color w:val="000000" w:themeColor="text1"/>
-        </w:rPr>
-        <w:t xml:space="preserve">). This result runs </w:t>
+        <w:t xml:space="preserve">2), but this increase in density actually reflects a decrease in plant size and height (Kleinhesselink et al. 2014). This result runs </w:t>
       </w:r>
       <w:r>
         <w:rPr>
@@ -11289,22 +11064,7 @@
           <w:bCs/>
           <w:color w:val="000000" w:themeColor="text1"/>
         </w:rPr>
-        <w:t xml:space="preserve">. </w:t>
-      </w:r>
-      <w:commentRangeEnd w:id="55"/>
-      <w:r>
-        <w:rPr>
-          <w:rStyle w:val="CommentReference"/>
-        </w:rPr>
-        <w:commentReference w:id="55"/>
-      </w:r>
-      <w:r>
-        <w:rPr>
-          <w:rFonts w:cs="Times New Roman"/>
-          <w:bCs/>
-          <w:color w:val="000000" w:themeColor="text1"/>
-        </w:rPr>
-        <w:t>Our study adds an extra component to this hypothesis, by showing that performance at high stress is not merely a balance of environmental effects and competition, but also reflects some facilitation of the exotic species by the native species</w:t>
+        <w:t>. Our study adds an extra component to this hypothesis, by showing that performance at high stress is not merely a balance of environmental effects and competition, but also reflects some facilitation of the exotic species by the native species</w:t>
       </w:r>
       <w:r>
         <w:rPr>
@@ -11636,6 +11396,7 @@
     <w:p>
       <w:pPr>
         <w:spacing w:after="0"/>
+        <w:ind w:firstLine="0"/>
         <w:contextualSpacing/>
         <w:rPr>
           <w:rFonts w:cs="Times New Roman"/>
@@ -11798,7 +11559,6 @@
     </w:p>
     <w:p>
       <w:pPr>
-        <w:spacing w:after="0"/>
         <w:ind w:firstLine="0"/>
         <w:rPr>
           <w:b/>
@@ -11810,12 +11570,11 @@
           <w:b/>
           <w:color w:val="000000" w:themeColor="text1"/>
         </w:rPr>
-        <w:t>Data Accessibility</w:t>
+        <w:t>Author Contributions</w:t>
       </w:r>
     </w:p>
     <w:p>
       <w:pPr>
-        <w:spacing w:after="0"/>
         <w:ind w:firstLine="0"/>
         <w:rPr>
           <w:color w:val="000000" w:themeColor="text1"/>
@@ -11825,7 +11584,73 @@
         <w:rPr>
           <w:color w:val="000000" w:themeColor="text1"/>
         </w:rPr>
-        <w:t>Data will be uploaded to Dryad prior to publication.</w:t>
+        <w:t>ARK</w:t>
+      </w:r>
+      <w:r>
+        <w:rPr>
+          <w:color w:val="000000" w:themeColor="text1"/>
+        </w:rPr>
+        <w:t xml:space="preserve"> conceived and designed the study, </w:t>
+      </w:r>
+      <w:r>
+        <w:rPr>
+          <w:color w:val="000000" w:themeColor="text1"/>
+        </w:rPr>
+        <w:t>established</w:t>
+      </w:r>
+      <w:r>
+        <w:rPr>
+          <w:color w:val="000000" w:themeColor="text1"/>
+        </w:rPr>
+        <w:t xml:space="preserve"> the experiment</w:t>
+      </w:r>
+      <w:r>
+        <w:rPr>
+          <w:color w:val="000000" w:themeColor="text1"/>
+        </w:rPr>
+        <w:t>s</w:t>
+      </w:r>
+      <w:r>
+        <w:rPr>
+          <w:color w:val="000000" w:themeColor="text1"/>
+        </w:rPr>
+        <w:t xml:space="preserve">, </w:t>
+      </w:r>
+      <w:r>
+        <w:rPr>
+          <w:color w:val="000000" w:themeColor="text1"/>
+        </w:rPr>
+        <w:t xml:space="preserve">collected and statistically analyzed the data, </w:t>
+      </w:r>
+      <w:r>
+        <w:rPr>
+          <w:color w:val="000000" w:themeColor="text1"/>
+        </w:rPr>
+        <w:t xml:space="preserve">and wrote the manuscript. </w:t>
+      </w:r>
+      <w:r>
+        <w:rPr>
+          <w:color w:val="000000" w:themeColor="text1"/>
+        </w:rPr>
+        <w:t xml:space="preserve">JHC </w:t>
+      </w:r>
+      <w:r>
+        <w:rPr>
+          <w:color w:val="000000" w:themeColor="text1"/>
+        </w:rPr>
+        <w:t>conceived and designed the study</w:t>
+      </w:r>
+      <w:r>
+        <w:rPr>
+          <w:color w:val="000000" w:themeColor="text1"/>
+        </w:rPr>
+        <w:t xml:space="preserve"> </w:t>
+      </w:r>
+      <w:r>
+        <w:rPr>
+          <w:color w:val="000000" w:themeColor="text1"/>
+        </w:rPr>
+        <w:t>wrote the manuscript.</w:t>
       </w:r>
     </w:p>
     <w:p>
@@ -11841,6 +11666,49 @@
     </w:p>
     <w:p>
       <w:pPr>
+        <w:spacing w:after="0"/>
+        <w:ind w:firstLine="0"/>
+        <w:rPr>
+          <w:b/>
+          <w:color w:val="000000" w:themeColor="text1"/>
+        </w:rPr>
+      </w:pPr>
+      <w:r>
+        <w:rPr>
+          <w:b/>
+          <w:color w:val="000000" w:themeColor="text1"/>
+        </w:rPr>
+        <w:t>Data Accessibility</w:t>
+      </w:r>
+    </w:p>
+    <w:p>
+      <w:pPr>
+        <w:spacing w:after="0"/>
+        <w:ind w:firstLine="0"/>
+        <w:rPr>
+          <w:color w:val="000000" w:themeColor="text1"/>
+        </w:rPr>
+      </w:pPr>
+      <w:r>
+        <w:rPr>
+          <w:color w:val="000000" w:themeColor="text1"/>
+        </w:rPr>
+        <w:t>Data will be uploaded to Dryad prior to publication.</w:t>
+      </w:r>
+    </w:p>
+    <w:p>
+      <w:pPr>
+        <w:spacing w:after="0"/>
+        <w:ind w:firstLine="0"/>
+        <w:contextualSpacing/>
+        <w:rPr>
+          <w:rFonts w:cs="Times New Roman"/>
+          <w:color w:val="000000" w:themeColor="text1"/>
+        </w:rPr>
+      </w:pPr>
+    </w:p>
+    <w:p>
+      <w:pPr>
         <w:spacing w:after="0" w:line="240" w:lineRule="auto"/>
         <w:ind w:firstLine="0"/>
         <w:rPr>
@@ -11890,19 +11758,11 @@
       <w:r>
         <w:fldChar w:fldCharType="separate"/>
       </w:r>
-      <w:proofErr w:type="spellStart"/>
-      <w:r>
-        <w:rPr>
-          <w:rFonts w:cs="Times New Roman"/>
-        </w:rPr>
-        <w:t>Badano</w:t>
-      </w:r>
-      <w:proofErr w:type="spellEnd"/>
-      <w:r>
-        <w:rPr>
-          <w:rFonts w:cs="Times New Roman"/>
-        </w:rPr>
-        <w:t>, E. I., E. Villarroel, R. O. Bustamante, P. A. Marquet, and L. A. Cavieres. 2007. Ecosystem engineering facilitates invasions by exotic plants in high-Andean ecosystems. Journal of Ecology 95:682–688.</w:t>
+      <w:r>
+        <w:rPr>
+          <w:rFonts w:cs="Times New Roman"/>
+        </w:rPr>
+        <w:t>Badano, E. I., E. Villarroel, R. O. Bustamante, P. A. Marquet, and L. A. Cavieres. 2007. Ecosystem engineering facilitates invasions by exotic plants in high-Andean ecosystems. Journal of Ecology 95:682–688.</w:t>
       </w:r>
     </w:p>
     <w:p>
@@ -12452,7 +12312,7 @@
                     </pic:cNvPicPr>
                   </pic:nvPicPr>
                   <pic:blipFill>
-                    <a:blip r:embed="rId12" cstate="print">
+                    <a:blip r:embed="rId9" cstate="print">
                       <a:extLst>
                         <a:ext uri="{28A0092B-C50C-407E-A947-70E740481C1C}">
                           <a14:useLocalDpi xmlns:a14="http://schemas.microsoft.com/office/drawing/2010/main" val="0"/>
@@ -12552,7 +12412,7 @@
                     </pic:cNvPicPr>
                   </pic:nvPicPr>
                   <pic:blipFill>
-                    <a:blip r:embed="rId13" cstate="print">
+                    <a:blip r:embed="rId10" cstate="print">
                       <a:extLst>
                         <a:ext uri="{28A0092B-C50C-407E-A947-70E740481C1C}">
                           <a14:useLocalDpi xmlns:a14="http://schemas.microsoft.com/office/drawing/2010/main" val="0"/>
@@ -12731,7 +12591,7 @@
                     </pic:cNvPicPr>
                   </pic:nvPicPr>
                   <pic:blipFill>
-                    <a:blip r:embed="rId14" cstate="print">
+                    <a:blip r:embed="rId11" cstate="print">
                       <a:extLst>
                         <a:ext uri="{28A0092B-C50C-407E-A947-70E740481C1C}">
                           <a14:useLocalDpi xmlns:a14="http://schemas.microsoft.com/office/drawing/2010/main" val="0"/>
@@ -13007,7 +12867,7 @@
                     <pic:cNvPicPr/>
                   </pic:nvPicPr>
                   <pic:blipFill>
-                    <a:blip r:embed="rId15">
+                    <a:blip r:embed="rId12">
                       <a:extLst>
                         <a:ext uri="{28A0092B-C50C-407E-A947-70E740481C1C}">
                           <a14:useLocalDpi xmlns:a14="http://schemas.microsoft.com/office/drawing/2010/main" val="0"/>
@@ -13112,7 +12972,7 @@
                     <pic:cNvPicPr/>
                   </pic:nvPicPr>
                   <pic:blipFill>
-                    <a:blip r:embed="rId16">
+                    <a:blip r:embed="rId13">
                       <a:extLst>
                         <a:ext uri="{28A0092B-C50C-407E-A947-70E740481C1C}">
                           <a14:useLocalDpi xmlns:a14="http://schemas.microsoft.com/office/drawing/2010/main" val="0"/>
@@ -13224,7 +13084,7 @@
                     <pic:cNvPicPr/>
                   </pic:nvPicPr>
                   <pic:blipFill>
-                    <a:blip r:embed="rId17" cstate="print">
+                    <a:blip r:embed="rId14" cstate="print">
                       <a:extLst>
                         <a:ext uri="{28A0092B-C50C-407E-A947-70E740481C1C}">
                           <a14:useLocalDpi xmlns:a14="http://schemas.microsoft.com/office/drawing/2010/main" val="0"/>
@@ -13378,7 +13238,7 @@
                     <pic:cNvPicPr/>
                   </pic:nvPicPr>
                   <pic:blipFill>
-                    <a:blip r:embed="rId18" cstate="print">
+                    <a:blip r:embed="rId15" cstate="print">
                       <a:extLst>
                         <a:ext uri="{28A0092B-C50C-407E-A947-70E740481C1C}">
                           <a14:useLocalDpi xmlns:a14="http://schemas.microsoft.com/office/drawing/2010/main" val="0"/>
@@ -13528,7 +13388,7 @@
                     <pic:cNvPicPr/>
                   </pic:nvPicPr>
                   <pic:blipFill>
-                    <a:blip r:embed="rId19" cstate="print">
+                    <a:blip r:embed="rId16" cstate="print">
                       <a:extLst>
                         <a:ext uri="{28A0092B-C50C-407E-A947-70E740481C1C}">
                           <a14:useLocalDpi xmlns:a14="http://schemas.microsoft.com/office/drawing/2010/main" val="0"/>
@@ -13663,9 +13523,10 @@
         </w:rPr>
         <w:t xml:space="preserve"> rooted within 1 cm of sampling point.  Symbol size is scaled to indicate the number of samples within each habitat at each position along the stress gradient—larger symbols indicate larger sample size.  Lines and shaded areas show back-transformed means plus or minus standard error from a binomial model.  Positions further to the right on the plot correspond to increasing environmental stress.</w:t>
       </w:r>
+      <w:bookmarkEnd w:id="0"/>
     </w:p>
     <w:sectPr>
-      <w:footerReference w:type="default" r:id="rId20"/>
+      <w:footerReference w:type="default" r:id="rId17"/>
       <w:pgSz w:w="12240" w:h="15840"/>
       <w:pgMar w:top="1440" w:right="1440" w:bottom="1440" w:left="1440" w:header="0" w:footer="720" w:gutter="0"/>
       <w:lnNumType w:countBy="1" w:restart="continuous"/>
@@ -13677,336 +13538,6 @@
     </w:sectPr>
   </w:body>
 </w:document>
-</file>
-
-<file path=word/comments.xml><?xml version="1.0" encoding="utf-8"?>
-<w:comments xmlns:wpc="http://schemas.microsoft.com/office/word/2010/wordprocessingCanvas" xmlns:cx="http://schemas.microsoft.com/office/drawing/2014/chartex" xmlns:cx1="http://schemas.microsoft.com/office/drawing/2015/9/8/chartex" xmlns:cx2="http://schemas.microsoft.com/office/drawing/2015/10/21/chartex" xmlns:cx3="http://schemas.microsoft.com/office/drawing/2016/5/9/chartex" xmlns:cx4="http://schemas.microsoft.com/office/drawing/2016/5/10/chartex" xmlns:cx5="http://schemas.microsoft.com/office/drawing/2016/5/11/chartex" xmlns:cx6="http://schemas.microsoft.com/office/drawing/2016/5/12/chartex" xmlns:cx7="http://schemas.microsoft.com/office/drawing/2016/5/13/chartex" xmlns:cx8="http://schemas.microsoft.com/office/drawing/2016/5/14/chartex" xmlns:mc="http://schemas.openxmlformats.org/markup-compatibility/2006" xmlns:aink="http://schemas.microsoft.com/office/drawing/2016/ink" xmlns:am3d="http://schemas.microsoft.com/office/drawing/2017/model3d" xmlns:o="urn:schemas-microsoft-com:office:office" xmlns:r="http://schemas.openxmlformats.org/officeDocument/2006/relationships" xmlns:m="http://schemas.openxmlformats.org/officeDocument/2006/math" xmlns:v="urn:schemas-microsoft-com:vml" xmlns:wp14="http://schemas.microsoft.com/office/word/2010/wordprocessingDrawing" xmlns:wp="http://schemas.openxmlformats.org/drawingml/2006/wordprocessingDrawing" xmlns:w10="urn:schemas-microsoft-com:office:word" xmlns:w="http://schemas.openxmlformats.org/wordprocessingml/2006/main" xmlns:w14="http://schemas.microsoft.com/office/word/2010/wordml" xmlns:w15="http://schemas.microsoft.com/office/word/2012/wordml" xmlns:w16cid="http://schemas.microsoft.com/office/word/2016/wordml/cid" xmlns:w16se="http://schemas.microsoft.com/office/word/2015/wordml/symex" xmlns:wpg="http://schemas.microsoft.com/office/word/2010/wordprocessingGroup" xmlns:wpi="http://schemas.microsoft.com/office/word/2010/wordprocessingInk" xmlns:wne="http://schemas.microsoft.com/office/word/2006/wordml" xmlns:wps="http://schemas.microsoft.com/office/word/2010/wordprocessingShape" mc:Ignorable="w14 w15 w16se w16cid wp14">
-  <w:comment w:id="39" w:author="Tyler Refsland" w:date="2019-01-08T10:32:00Z" w:initials="TKR">
-    <w:p>
-      <w:pPr>
-        <w:pStyle w:val="CommentText"/>
-      </w:pPr>
-      <w:r>
-        <w:rPr>
-          <w:rStyle w:val="CommentReference"/>
-        </w:rPr>
-        <w:annotationRef/>
-      </w:r>
-      <w:r>
-        <w:rPr>
-          <w:rStyle w:val="CommentReference"/>
-        </w:rPr>
-        <w:t>Could be a little more direct or clear on</w:t>
-      </w:r>
-      <w:r>
-        <w:t xml:space="preserve"> how your study differs / builds upon the studies mentioned in previous sentence. Did those studies involve a stress gradient? You get to this in the next paragraph, but thinking the end of this paragraph could be more clear</w:t>
-      </w:r>
-    </w:p>
-  </w:comment>
-  <w:comment w:id="42" w:author="Hall Cushman" w:date="2019-01-08T14:21:00Z" w:initials="JHC">
-    <w:p>
-      <w:pPr>
-        <w:pStyle w:val="CommentText"/>
-      </w:pPr>
-      <w:r>
-        <w:rPr>
-          <w:rStyle w:val="CommentReference"/>
-        </w:rPr>
-        <w:annotationRef/>
-      </w:r>
-      <w:r>
-        <w:rPr>
-          <w:noProof/>
-        </w:rPr>
-        <w:t>I'm OK with leaving the analysis as is but reviewers will pickup on this and we need to have a strong justification in the methods for our discussion.</w:t>
-      </w:r>
-    </w:p>
-  </w:comment>
-  <w:comment w:id="40" w:author="Tyler Refsland" w:date="2019-01-08T10:41:00Z" w:initials="TKR">
-    <w:p>
-      <w:pPr>
-        <w:pStyle w:val="CommentText"/>
-      </w:pPr>
-      <w:r>
-        <w:rPr>
-          <w:rStyle w:val="CommentReference"/>
-        </w:rPr>
-        <w:annotationRef/>
-      </w:r>
-      <w:r>
-        <w:t>Does excluding shrub patches alter your overall results? I see that shrub cover was close to 50% in low and moderate stress habitats, but then drops off to &lt; 25% in high stress. Given your sampling was limited to the intervening habitat between shrubs, I’m wondering if this could have affected your results</w:t>
-      </w:r>
-    </w:p>
-  </w:comment>
-  <w:comment w:id="41" w:author="Andy Kleinhesselink" w:date="2019-01-08T12:47:00Z" w:initials="AK">
-    <w:p>
-      <w:pPr>
-        <w:pStyle w:val="CommentText"/>
-      </w:pPr>
-      <w:r>
-        <w:rPr>
-          <w:rStyle w:val="CommentReference"/>
-        </w:rPr>
-        <w:annotationRef/>
-      </w:r>
-      <w:r>
-        <w:t xml:space="preserve">This probably would affect the results because the shrub environment is quite different and has different annual plants under it than in the open.  The shrub influence would in my view confound the other environmental effects. </w:t>
-      </w:r>
-    </w:p>
-  </w:comment>
-  <w:comment w:id="43" w:author="Hall Cushman" w:date="2019-01-08T14:22:00Z" w:initials="JHC">
-    <w:p>
-      <w:pPr>
-        <w:pStyle w:val="CommentText"/>
-      </w:pPr>
-      <w:r>
-        <w:rPr>
-          <w:rStyle w:val="CommentReference"/>
-        </w:rPr>
-        <w:annotationRef/>
-      </w:r>
-      <w:r>
-        <w:rPr>
-          <w:noProof/>
-        </w:rPr>
-        <w:t>I don't think this goes here. I have added a sentence after the acknowledgements section.</w:t>
-      </w:r>
-    </w:p>
-  </w:comment>
-  <w:comment w:id="44" w:author="Tyler Refsland" w:date="2019-01-08T10:46:00Z" w:initials="TKR">
-    <w:p>
-      <w:pPr>
-        <w:pStyle w:val="CommentText"/>
-      </w:pPr>
-      <w:r>
-        <w:rPr>
-          <w:rStyle w:val="CommentReference"/>
-        </w:rPr>
-        <w:annotationRef/>
-      </w:r>
-      <w:r>
-        <w:t xml:space="preserve">I think this is a little problematic. Was block a fixed effect or simply omitted altogether? Are you averaging all patches per block to avoid pseudoreplication? </w:t>
-      </w:r>
-    </w:p>
-  </w:comment>
-  <w:comment w:id="45" w:author="Andy Kleinhesselink" w:date="2019-01-08T12:49:00Z" w:initials="AK">
-    <w:p>
-      <w:pPr>
-        <w:pStyle w:val="CommentText"/>
-      </w:pPr>
-      <w:r>
-        <w:rPr>
-          <w:rStyle w:val="CommentReference"/>
-        </w:rPr>
-        <w:annotationRef/>
-      </w:r>
-      <w:r>
-        <w:t xml:space="preserve">By omitting block we are assuming that plots were not grouped.  They are in effect pseudoreplicated.  </w:t>
-      </w:r>
-    </w:p>
-  </w:comment>
-  <w:comment w:id="47" w:author="Hall Cushman" w:date="2018-12-20T09:25:00Z" w:initials="JHC">
-    <w:p>
-      <w:pPr>
-        <w:pStyle w:val="CommentText"/>
-      </w:pPr>
-      <w:r>
-        <w:rPr>
-          <w:rStyle w:val="CommentReference"/>
-        </w:rPr>
-        <w:annotationRef/>
-      </w:r>
-      <w:r>
-        <w:rPr>
-          <w:noProof/>
-        </w:rPr>
-        <w:t>This section seems overly short, given the length of the other sections. Have we adequately discussed our findings and their relevance to the existing literature?</w:t>
-      </w:r>
-    </w:p>
-  </w:comment>
-  <w:comment w:id="48" w:author="Andy Kleinhesselink" w:date="2019-01-08T14:06:00Z" w:initials="AK">
-    <w:p>
-      <w:pPr>
-        <w:pStyle w:val="CommentText"/>
-      </w:pPr>
-      <w:r>
-        <w:rPr>
-          <w:rStyle w:val="CommentReference"/>
-        </w:rPr>
-        <w:annotationRef/>
-      </w:r>
-      <w:r>
-        <w:t xml:space="preserve">I added some new stuff since the new year as well as a new paragraph to explain species differences </w:t>
-      </w:r>
-    </w:p>
-  </w:comment>
-  <w:comment w:id="49" w:author="Tyler Refsland" w:date="2019-01-08T11:09:00Z" w:initials="TKR">
-    <w:p>
-      <w:pPr>
-        <w:pStyle w:val="CommentText"/>
-      </w:pPr>
-      <w:r>
-        <w:rPr>
-          <w:rStyle w:val="CommentReference"/>
-        </w:rPr>
-        <w:annotationRef/>
-      </w:r>
-      <w:r>
-        <w:t>Instead you found less vascular plant cover (more bare sand) in low than moderate stress. Why do you think this was?</w:t>
-      </w:r>
-    </w:p>
-  </w:comment>
-  <w:comment w:id="50" w:author="Andy Kleinhesselink" w:date="2019-01-08T14:07:00Z" w:initials="AK">
-    <w:p>
-      <w:pPr>
-        <w:pStyle w:val="CommentText"/>
-      </w:pPr>
-      <w:r>
-        <w:rPr>
-          <w:rStyle w:val="CommentReference"/>
-        </w:rPr>
-        <w:annotationRef/>
-      </w:r>
-      <w:r>
-        <w:t xml:space="preserve">Good point.  I’m not sure but I do discuss this later on in the discussion. I think it’s more stressful for growth but there are more individuals and they are just smaller/shorter plants. </w:t>
-      </w:r>
-    </w:p>
-  </w:comment>
-  <w:comment w:id="51" w:author="Hall Cushman" w:date="2019-01-08T14:34:00Z" w:initials="JHC">
-    <w:p>
-      <w:pPr>
-        <w:pStyle w:val="CommentText"/>
-      </w:pPr>
-      <w:r>
-        <w:rPr>
-          <w:rStyle w:val="CommentReference"/>
-        </w:rPr>
-        <w:annotationRef/>
-      </w:r>
-      <w:r>
-        <w:rPr>
-          <w:noProof/>
-        </w:rPr>
-        <w:t>use different word.</w:t>
-      </w:r>
-    </w:p>
-  </w:comment>
-  <w:comment w:id="52" w:author="Hall Cushman" w:date="2019-01-08T14:35:00Z" w:initials="JHC">
-    <w:p>
-      <w:pPr>
-        <w:pStyle w:val="CommentText"/>
-      </w:pPr>
-      <w:r>
-        <w:rPr>
-          <w:rStyle w:val="CommentReference"/>
-        </w:rPr>
-        <w:annotationRef/>
-      </w:r>
-    </w:p>
-  </w:comment>
-  <w:comment w:id="53" w:author="Tyler Refsland" w:date="2019-01-08T11:57:00Z" w:initials="TKR">
-    <w:p>
-      <w:pPr>
-        <w:pStyle w:val="CommentText"/>
-      </w:pPr>
-      <w:r>
-        <w:rPr>
-          <w:rStyle w:val="CommentReference"/>
-        </w:rPr>
-        <w:annotationRef/>
-      </w:r>
-      <w:r>
-        <w:t>Any recommendations for future experiments that wish to manipulate moss presence. Larger removal patches to better replicate bare ground?</w:t>
-      </w:r>
-    </w:p>
-  </w:comment>
-  <w:comment w:id="54" w:author="Tyler Refsland" w:date="2019-01-08T11:59:00Z" w:initials="TKR">
-    <w:p>
-      <w:pPr>
-        <w:pStyle w:val="CommentText"/>
-      </w:pPr>
-      <w:r>
-        <w:rPr>
-          <w:rStyle w:val="CommentReference"/>
-        </w:rPr>
-        <w:annotationRef/>
-      </w:r>
-      <w:r>
-        <w:t xml:space="preserve">This seems to be further supported by your biomass results, which show little difference between low and high stress (as compared to natives, which you note are smaller at high stress). </w:t>
-      </w:r>
-    </w:p>
-    <w:p>
-      <w:pPr>
-        <w:pStyle w:val="CommentText"/>
-      </w:pPr>
-    </w:p>
-    <w:p>
-      <w:pPr>
-        <w:pStyle w:val="CommentText"/>
-      </w:pPr>
-      <w:r>
-        <w:t xml:space="preserve">Somewhat related to this, I think it’d be worth discussing why your moss manipulation affected survival/inflorescence in some cases but did not affect biomass of exotics. </w:t>
-      </w:r>
-    </w:p>
-  </w:comment>
-  <w:comment w:id="55" w:author="Tyler Refsland" w:date="2019-01-08T11:53:00Z" w:initials="TKR">
-    <w:p>
-      <w:pPr>
-        <w:pStyle w:val="CommentText"/>
-      </w:pPr>
-      <w:r>
-        <w:rPr>
-          <w:rStyle w:val="CommentReference"/>
-        </w:rPr>
-        <w:annotationRef/>
-      </w:r>
-      <w:r>
-        <w:t xml:space="preserve">I think this idea could be expanded more and be of great interest to a broad audience given the ongoing debate over whether exotics are better adapted to benign or stressful environments. </w:t>
-      </w:r>
-    </w:p>
-  </w:comment>
-</w:comments>
-</file>
-
-<file path=word/commentsExtended.xml><?xml version="1.0" encoding="utf-8"?>
-<w15:commentsEx xmlns:wpc="http://schemas.microsoft.com/office/word/2010/wordprocessingCanvas" xmlns:cx="http://schemas.microsoft.com/office/drawing/2014/chartex" xmlns:cx1="http://schemas.microsoft.com/office/drawing/2015/9/8/chartex" xmlns:cx2="http://schemas.microsoft.com/office/drawing/2015/10/21/chartex" xmlns:cx3="http://schemas.microsoft.com/office/drawing/2016/5/9/chartex" xmlns:cx4="http://schemas.microsoft.com/office/drawing/2016/5/10/chartex" xmlns:cx5="http://schemas.microsoft.com/office/drawing/2016/5/11/chartex" xmlns:cx6="http://schemas.microsoft.com/office/drawing/2016/5/12/chartex" xmlns:cx7="http://schemas.microsoft.com/office/drawing/2016/5/13/chartex" xmlns:cx8="http://schemas.microsoft.com/office/drawing/2016/5/14/chartex" xmlns:mc="http://schemas.openxmlformats.org/markup-compatibility/2006" xmlns:aink="http://schemas.microsoft.com/office/drawing/2016/ink" xmlns:am3d="http://schemas.microsoft.com/office/drawing/2017/model3d" xmlns:o="urn:schemas-microsoft-com:office:office" xmlns:r="http://schemas.openxmlformats.org/officeDocument/2006/relationships" xmlns:m="http://schemas.openxmlformats.org/officeDocument/2006/math" xmlns:v="urn:schemas-microsoft-com:vml" xmlns:wp14="http://schemas.microsoft.com/office/word/2010/wordprocessingDrawing" xmlns:wp="http://schemas.openxmlformats.org/drawingml/2006/wordprocessingDrawing" xmlns:w10="urn:schemas-microsoft-com:office:word" xmlns:w="http://schemas.openxmlformats.org/wordprocessingml/2006/main" xmlns:w14="http://schemas.microsoft.com/office/word/2010/wordml" xmlns:w15="http://schemas.microsoft.com/office/word/2012/wordml" xmlns:w16cid="http://schemas.microsoft.com/office/word/2016/wordml/cid" xmlns:w16se="http://schemas.microsoft.com/office/word/2015/wordml/symex" xmlns:wpg="http://schemas.microsoft.com/office/word/2010/wordprocessingGroup" xmlns:wpi="http://schemas.microsoft.com/office/word/2010/wordprocessingInk" xmlns:wne="http://schemas.microsoft.com/office/word/2006/wordml" xmlns:wps="http://schemas.microsoft.com/office/word/2010/wordprocessingShape" mc:Ignorable="w14 w15 w16se w16cid wp14">
-  <w15:commentEx w15:paraId="5BE6FF01" w15:done="0"/>
-  <w15:commentEx w15:paraId="360A9FBC" w15:done="0"/>
-  <w15:commentEx w15:paraId="03639685" w15:done="0"/>
-  <w15:commentEx w15:paraId="40A8ED7C" w15:paraIdParent="03639685" w15:done="0"/>
-  <w15:commentEx w15:paraId="19EBEBF1" w15:done="0"/>
-  <w15:commentEx w15:paraId="295949ED" w15:done="0"/>
-  <w15:commentEx w15:paraId="6DE39986" w15:paraIdParent="295949ED" w15:done="0"/>
-  <w15:commentEx w15:paraId="77AE488E" w15:done="0"/>
-  <w15:commentEx w15:paraId="5BBFBEA9" w15:paraIdParent="77AE488E" w15:done="0"/>
-  <w15:commentEx w15:paraId="14577DDC" w15:done="0"/>
-  <w15:commentEx w15:paraId="55C890EC" w15:paraIdParent="14577DDC" w15:done="0"/>
-  <w15:commentEx w15:paraId="146B10D7" w15:done="0"/>
-  <w15:commentEx w15:paraId="6E60D0DF" w15:done="0"/>
-  <w15:commentEx w15:paraId="35E0CFA6" w15:done="0"/>
-  <w15:commentEx w15:paraId="4819ED9B" w15:done="0"/>
-  <w15:commentEx w15:paraId="2C409462" w15:done="0"/>
-</w15:commentsEx>
-</file>
-
-<file path=word/commentsIds.xml><?xml version="1.0" encoding="utf-8"?>
-<w16cid:commentsIds xmlns:wpc="http://schemas.microsoft.com/office/word/2010/wordprocessingCanvas" xmlns:cx="http://schemas.microsoft.com/office/drawing/2014/chartex" xmlns:cx1="http://schemas.microsoft.com/office/drawing/2015/9/8/chartex" xmlns:cx2="http://schemas.microsoft.com/office/drawing/2015/10/21/chartex" xmlns:cx3="http://schemas.microsoft.com/office/drawing/2016/5/9/chartex" xmlns:cx4="http://schemas.microsoft.com/office/drawing/2016/5/10/chartex" xmlns:cx5="http://schemas.microsoft.com/office/drawing/2016/5/11/chartex" xmlns:cx6="http://schemas.microsoft.com/office/drawing/2016/5/12/chartex" xmlns:cx7="http://schemas.microsoft.com/office/drawing/2016/5/13/chartex" xmlns:cx8="http://schemas.microsoft.com/office/drawing/2016/5/14/chartex" xmlns:mc="http://schemas.openxmlformats.org/markup-compatibility/2006" xmlns:aink="http://schemas.microsoft.com/office/drawing/2016/ink" xmlns:am3d="http://schemas.microsoft.com/office/drawing/2017/model3d" xmlns:o="urn:schemas-microsoft-com:office:office" xmlns:r="http://schemas.openxmlformats.org/officeDocument/2006/relationships" xmlns:m="http://schemas.openxmlformats.org/officeDocument/2006/math" xmlns:v="urn:schemas-microsoft-com:vml" xmlns:wp14="http://schemas.microsoft.com/office/word/2010/wordprocessingDrawing" xmlns:wp="http://schemas.openxmlformats.org/drawingml/2006/wordprocessingDrawing" xmlns:w10="urn:schemas-microsoft-com:office:word" xmlns:w="http://schemas.openxmlformats.org/wordprocessingml/2006/main" xmlns:w14="http://schemas.microsoft.com/office/word/2010/wordml" xmlns:w15="http://schemas.microsoft.com/office/word/2012/wordml" xmlns:w16cid="http://schemas.microsoft.com/office/word/2016/wordml/cid" xmlns:w16se="http://schemas.microsoft.com/office/word/2015/wordml/symex" xmlns:wpg="http://schemas.microsoft.com/office/word/2010/wordprocessingGroup" xmlns:wpi="http://schemas.microsoft.com/office/word/2010/wordprocessingInk" xmlns:wne="http://schemas.microsoft.com/office/word/2006/wordml" xmlns:wps="http://schemas.microsoft.com/office/word/2010/wordprocessingShape" mc:Ignorable="w14 w15 w16se w16cid wp14">
-  <w16cid:commentId w16cid:paraId="5BE6FF01" w16cid:durableId="1FDEFAD5"/>
-  <w16cid:commentId w16cid:paraId="360A9FBC" w16cid:durableId="1FDF3081"/>
-  <w16cid:commentId w16cid:paraId="03639685" w16cid:durableId="1FDEFCC3"/>
-  <w16cid:commentId w16cid:paraId="40A8ED7C" w16cid:durableId="1FDF1A59"/>
-  <w16cid:commentId w16cid:paraId="295949ED" w16cid:durableId="1FDEFE0B"/>
-  <w16cid:commentId w16cid:paraId="6DE39986" w16cid:durableId="1FDF1AC5"/>
-  <w16cid:commentId w16cid:paraId="77AE488E" w16cid:durableId="1FC5DEA0"/>
-  <w16cid:commentId w16cid:paraId="5BBFBEA9" w16cid:durableId="1FDF2CEF"/>
-  <w16cid:commentId w16cid:paraId="14577DDC" w16cid:durableId="1FDF037C"/>
-  <w16cid:commentId w16cid:paraId="55C890EC" w16cid:durableId="1FDF2D08"/>
-  <w16cid:commentId w16cid:paraId="146B10D7" w16cid:durableId="1FDF337B"/>
-  <w16cid:commentId w16cid:paraId="6E60D0DF" w16cid:durableId="1FDF3394"/>
-  <w16cid:commentId w16cid:paraId="35E0CFA6" w16cid:durableId="1FDF0EC6"/>
-  <w16cid:commentId w16cid:paraId="4819ED9B" w16cid:durableId="1FDF0F23"/>
-  <w16cid:commentId w16cid:paraId="2C409462" w16cid:durableId="1FDF0DB0"/>
-</w16cid:commentsIds>
 </file>
 
 <file path=word/endnotes.xml><?xml version="1.0" encoding="utf-8"?>
@@ -15726,7 +15257,7 @@
 </file>
 
 <file path=customXml/itemProps1.xml><?xml version="1.0" encoding="utf-8"?>
-<ds:datastoreItem xmlns:ds="http://schemas.openxmlformats.org/officeDocument/2006/customXml" ds:itemID="{63710D8F-54F3-A343-BE8B-CD29307A155A}">
+<ds:datastoreItem xmlns:ds="http://schemas.openxmlformats.org/officeDocument/2006/customXml" ds:itemID="{44B500D4-DBB7-CF4D-9EFE-44A51ECDDE55}">
   <ds:schemaRefs>
     <ds:schemaRef ds:uri="http://schemas.openxmlformats.org/officeDocument/2006/bibliography"/>
   </ds:schemaRefs>

</xml_diff>